<commit_message>
Deleted a closed div which corrected the twitter pic, added skills, and added my twitter link.
</commit_message>
<xml_diff>
--- a/Andrew's Resume 2022.docx
+++ b/Andrew's Resume 2022.docx
@@ -223,15 +223,7 @@
                 <w:sz w:val="24"/>
                 <w:szCs w:val="24"/>
               </w:rPr>
-              <w:t xml:space="preserve">Experience with Java, PostgreSQL, </w:t>
-            </w:r>
-            <w:proofErr w:type="spellStart"/>
-            <w:r>
-              <w:rPr>
-                <w:sz w:val="24"/>
-                <w:szCs w:val="24"/>
-              </w:rPr>
-              <w:t>D</w:t>
+              <w:t>Experience with Java, PostgreSQL, D</w:t>
             </w:r>
             <w:r>
               <w:rPr>
@@ -245,15 +237,7 @@
                 <w:sz w:val="24"/>
                 <w:szCs w:val="24"/>
               </w:rPr>
-              <w:t>eaver</w:t>
-            </w:r>
-            <w:proofErr w:type="spellEnd"/>
-            <w:r>
-              <w:rPr>
-                <w:sz w:val="24"/>
-                <w:szCs w:val="24"/>
-              </w:rPr>
-              <w:t xml:space="preserve">, </w:t>
+              <w:t xml:space="preserve">eaver, </w:t>
             </w:r>
             <w:r>
               <w:rPr>
@@ -306,7 +290,21 @@
                 <w:sz w:val="24"/>
                 <w:szCs w:val="24"/>
               </w:rPr>
-              <w:t xml:space="preserve">Anticipated 2022 </w:t>
+              <w:t>Anticipated 202</w:t>
+            </w:r>
+            <w:r>
+              <w:rPr>
+                <w:sz w:val="24"/>
+                <w:szCs w:val="24"/>
+              </w:rPr>
+              <w:t>3</w:t>
+            </w:r>
+            <w:r>
+              <w:rPr>
+                <w:sz w:val="24"/>
+                <w:szCs w:val="24"/>
+              </w:rPr>
+              <w:t xml:space="preserve"> </w:t>
             </w:r>
             <w:r>
               <w:rPr>

</xml_diff>